<commit_message>
Actualizado doc de alternativas
</commit_message>
<xml_diff>
--- a/TP GeSoc/ALTERNATIVAS.docx
+++ b/TP GeSoc/ALTERNATIVAS.docx
@@ -32,6 +32,7 @@
         </w:rPr>
         <w:t xml:space="preserve">Clase </w:t>
       </w:r>
+      <w:proofErr w:type="spellStart"/>
       <w:r>
         <w:rPr>
           <w:b/>
@@ -39,10 +40,27 @@
         </w:rPr>
         <w:t>DocumentoComercial</w:t>
       </w:r>
-    </w:p>
-    <w:p>
-      <w:r>
-        <w:t>Crear una clase para representar un documento comercial. Que tenga de atributos “tipoDocumentoComercial” y “numeroDocumento”</w:t>
+      <w:proofErr w:type="spellEnd"/>
+    </w:p>
+    <w:p>
+      <w:r>
+        <w:t>Crear una clase para representar un documento comercial. Que tenga de atributos “</w:t>
+      </w:r>
+      <w:proofErr w:type="spellStart"/>
+      <w:r>
+        <w:t>tipoDocumentoComercial</w:t>
+      </w:r>
+      <w:proofErr w:type="spellEnd"/>
+      <w:r>
+        <w:t>” y “</w:t>
+      </w:r>
+      <w:proofErr w:type="spellStart"/>
+      <w:r>
+        <w:t>numeroDocumento</w:t>
+      </w:r>
+      <w:proofErr w:type="spellEnd"/>
+      <w:r>
+        <w:t>”</w:t>
       </w:r>
     </w:p>
     <w:p/>
@@ -62,7 +80,15 @@
         <w:t xml:space="preserve"> 2</w:t>
       </w:r>
       <w:r>
-        <w:t xml:space="preserve"> atributos a otra clase y no a la clase “OperaciónDeEgreso”</w:t>
+        <w:t xml:space="preserve"> atributos a otra clase y no a la clase “</w:t>
+      </w:r>
+      <w:proofErr w:type="spellStart"/>
+      <w:r>
+        <w:t>OperaciónDeEgreso</w:t>
+      </w:r>
+      <w:proofErr w:type="spellEnd"/>
+      <w:r>
+        <w:t>”</w:t>
       </w:r>
     </w:p>
     <w:p/>
@@ -101,10 +127,39 @@
     </w:p>
     <w:p>
       <w:r>
-        <w:t>Crear una lista para representar un conjunto de Proveedores para una misma operación de egreso. Cambiando en clase “OperacionDeEgreso” el atributo “Proveedor proveedor” por “</w:t>
-      </w:r>
-      <w:r>
-        <w:t>List&lt;EntidadBase&gt;</w:t>
+        <w:t>Crear una lista para representar un conjunto de Proveedores para una misma operación de egreso. Cambiando en clase “</w:t>
+      </w:r>
+      <w:proofErr w:type="spellStart"/>
+      <w:r>
+        <w:t>OperacionDeEgreso</w:t>
+      </w:r>
+      <w:proofErr w:type="spellEnd"/>
+      <w:r>
+        <w:t xml:space="preserve">” el atributo “Proveedor </w:t>
+      </w:r>
+      <w:proofErr w:type="spellStart"/>
+      <w:r>
+        <w:t>proveedor</w:t>
+      </w:r>
+      <w:proofErr w:type="spellEnd"/>
+      <w:r>
+        <w:t>” por “</w:t>
+      </w:r>
+      <w:proofErr w:type="spellStart"/>
+      <w:r>
+        <w:t>List</w:t>
+      </w:r>
+      <w:proofErr w:type="spellEnd"/>
+      <w:r>
+        <w:t>&lt;</w:t>
+      </w:r>
+      <w:proofErr w:type="spellStart"/>
+      <w:r>
+        <w:t>EntidadBase</w:t>
+      </w:r>
+      <w:proofErr w:type="spellEnd"/>
+      <w:r>
+        <w:t>&gt;</w:t>
       </w:r>
       <w:r>
         <w:t xml:space="preserve"> proveedores”.</w:t>
@@ -124,7 +179,23 @@
     </w:p>
     <w:p>
       <w:r>
-        <w:t xml:space="preserve">Nos da mas flexibilidad a la hora de generar una OperacionDeEgreso. Podemos relacionar uno o varios proveedores con una misma operación. </w:t>
+        <w:t xml:space="preserve">Nos da </w:t>
+      </w:r>
+      <w:proofErr w:type="spellStart"/>
+      <w:r>
+        <w:t>mas</w:t>
+      </w:r>
+      <w:proofErr w:type="spellEnd"/>
+      <w:r>
+        <w:t xml:space="preserve"> flexibilidad a la hora de generar una </w:t>
+      </w:r>
+      <w:proofErr w:type="spellStart"/>
+      <w:r>
+        <w:t>OperacionDeEgreso</w:t>
+      </w:r>
+      <w:proofErr w:type="spellEnd"/>
+      <w:r>
+        <w:t xml:space="preserve">. Podemos relacionar uno o varios proveedores con una misma operación. </w:t>
       </w:r>
     </w:p>
     <w:p/>
@@ -163,7 +234,15 @@
     </w:p>
     <w:p>
       <w:r>
-        <w:t>Usar numero de DNI en vez de CUIL como atributo para un Proveedor.</w:t>
+        <w:t xml:space="preserve">Usar </w:t>
+      </w:r>
+      <w:proofErr w:type="spellStart"/>
+      <w:r>
+        <w:t>numero</w:t>
+      </w:r>
+      <w:proofErr w:type="spellEnd"/>
+      <w:r>
+        <w:t xml:space="preserve"> de DNI en vez de CUIL como atributo para un Proveedor.</w:t>
       </w:r>
     </w:p>
     <w:p/>
@@ -175,8 +254,21 @@
     </w:p>
     <w:p>
       <w:r>
-        <w:t>Podemos usar una variable long en vez de int</w:t>
-      </w:r>
+        <w:t xml:space="preserve">Podemos usar una variable </w:t>
+      </w:r>
+      <w:proofErr w:type="spellStart"/>
+      <w:r>
+        <w:t>long</w:t>
+      </w:r>
+      <w:proofErr w:type="spellEnd"/>
+      <w:r>
+        <w:t xml:space="preserve"> en vez de </w:t>
+      </w:r>
+      <w:proofErr w:type="spellStart"/>
+      <w:r>
+        <w:t>int</w:t>
+      </w:r>
+      <w:proofErr w:type="spellEnd"/>
     </w:p>
     <w:p>
       <w:r>
@@ -186,7 +278,23 @@
     </w:p>
     <w:p>
       <w:r>
-        <w:t>Puede haber colisiones entre DNIs. Es mas confiable usar un CUIL</w:t>
+        <w:t xml:space="preserve">Puede haber colisiones entre </w:t>
+      </w:r>
+      <w:proofErr w:type="spellStart"/>
+      <w:r>
+        <w:t>DNIs</w:t>
+      </w:r>
+      <w:proofErr w:type="spellEnd"/>
+      <w:r>
+        <w:t xml:space="preserve">. Es </w:t>
+      </w:r>
+      <w:proofErr w:type="spellStart"/>
+      <w:r>
+        <w:t>mas</w:t>
+      </w:r>
+      <w:proofErr w:type="spellEnd"/>
+      <w:r>
+        <w:t xml:space="preserve"> confiable usar un CUIL</w:t>
       </w:r>
     </w:p>
     <w:p/>
@@ -211,11 +319,21 @@
     </w:p>
     <w:p>
       <w:r>
-        <w:t>Añadir al enum “</w:t>
-      </w:r>
+        <w:t xml:space="preserve">Añadir al </w:t>
+      </w:r>
+      <w:proofErr w:type="spellStart"/>
+      <w:r>
+        <w:t>enum</w:t>
+      </w:r>
+      <w:proofErr w:type="spellEnd"/>
+      <w:r>
+        <w:t xml:space="preserve"> “</w:t>
+      </w:r>
+      <w:proofErr w:type="spellStart"/>
       <w:r>
         <w:t>TipoDocumentoComercial</w:t>
       </w:r>
+      <w:proofErr w:type="spellEnd"/>
       <w:r>
         <w:t xml:space="preserve">” </w:t>
       </w:r>
@@ -264,7 +382,11 @@
     </w:p>
     <w:p>
       <w:r>
-        <w:t>Tal como se puede apreciar en la siguiente captura del libro “La organización y sus sistemas de información” de la profesora Pollo Cat</w:t>
+        <w:t xml:space="preserve">Tal como se puede apreciar en la siguiente captura del libro “La organización y sus sistemas de información” de la profesora Pollo </w:t>
+      </w:r>
+      <w:proofErr w:type="spellStart"/>
+      <w:r>
+        <w:t>Cat</w:t>
       </w:r>
       <w:r>
         <w:t>t</w:t>
@@ -272,6 +394,7 @@
       <w:r>
         <w:t>aneo</w:t>
       </w:r>
+      <w:proofErr w:type="spellEnd"/>
       <w:r>
         <w:t xml:space="preserve">. Ya que, </w:t>
       </w:r>
@@ -353,7 +476,15 @@
     </w:p>
     <w:p>
       <w:r>
-        <w:t>Nos da mas flexibilidad para adaptar el proyecto a varias organizaciones</w:t>
+        <w:t xml:space="preserve">Nos da </w:t>
+      </w:r>
+      <w:proofErr w:type="spellStart"/>
+      <w:r>
+        <w:t>mas</w:t>
+      </w:r>
+      <w:proofErr w:type="spellEnd"/>
+      <w:r>
+        <w:t xml:space="preserve"> flexibilidad para adaptar el proyecto a varias organizaciones</w:t>
       </w:r>
     </w:p>
     <w:p/>
@@ -476,7 +607,23 @@
         <w:t xml:space="preserve">Entidad Jurídica. Así una Entidad base conoce a la única entidad </w:t>
       </w:r>
       <w:r>
-        <w:t>jurídica a la que está asociada; a la vez que una entidad jurídica conoce a todas las entidades base que tiene asociadas (en su lista). Un ejemplo grafico de lo que se trata de decir extraído de “Módulo 02: Referencias. Estado. Compartir objetos. Identidad.” del prof. Dodino:</w:t>
+        <w:t xml:space="preserve">jurídica a la que está asociada; a la vez que una entidad jurídica conoce a todas las entidades base que tiene asociadas (en su lista). Un ejemplo grafico de lo que se trata de decir extraído de “Módulo 02: Referencias. Estado. Compartir objetos. Identidad.” del </w:t>
+      </w:r>
+      <w:proofErr w:type="spellStart"/>
+      <w:r>
+        <w:t>prof.</w:t>
+      </w:r>
+      <w:proofErr w:type="spellEnd"/>
+      <w:r>
+        <w:t xml:space="preserve"> </w:t>
+      </w:r>
+      <w:proofErr w:type="spellStart"/>
+      <w:r>
+        <w:t>Dodino</w:t>
+      </w:r>
+      <w:proofErr w:type="spellEnd"/>
+      <w:r>
+        <w:t>:</w:t>
       </w:r>
     </w:p>
     <w:p>
@@ -713,7 +860,15 @@
     </w:p>
     <w:p>
       <w:r>
-        <w:t>Agregar una validación extra al constructor de la clase “Usuario” además del que esta el “BuilderUsuario”</w:t>
+        <w:t>Agregar una validación extra al constructor de la clase “Usuario” además del que esta el “</w:t>
+      </w:r>
+      <w:proofErr w:type="spellStart"/>
+      <w:r>
+        <w:t>BuilderUsuario</w:t>
+      </w:r>
+      <w:proofErr w:type="spellEnd"/>
+      <w:r>
+        <w:t>”</w:t>
       </w:r>
     </w:p>
     <w:p/>
@@ -727,7 +882,15 @@
     </w:p>
     <w:p>
       <w:r>
-        <w:t>Permite que se valide la contraseña si se genera un usuario directamente con el constructor en vez de con el Builder. Algo que puede pasar no intencionalmente.</w:t>
+        <w:t xml:space="preserve">Permite que se valide la contraseña si se genera un usuario directamente con el constructor en vez de con el </w:t>
+      </w:r>
+      <w:proofErr w:type="spellStart"/>
+      <w:r>
+        <w:t>Builder</w:t>
+      </w:r>
+      <w:proofErr w:type="spellEnd"/>
+      <w:r>
+        <w:t>. Algo que puede pasar no intencionalmente.</w:t>
       </w:r>
     </w:p>
     <w:p/>
@@ -741,12 +904,178 @@
     </w:p>
     <w:p>
       <w:r>
-        <w:t>El mismo código se ejecuta 2 veces en caso de que se creé un usuario con el Builder</w:t>
-      </w:r>
+        <w:t xml:space="preserve">El mismo código se ejecuta 2 veces en caso de que se creé un usuario con el </w:t>
+      </w:r>
+      <w:proofErr w:type="spellStart"/>
+      <w:r>
+        <w:t>Builder</w:t>
+      </w:r>
+      <w:proofErr w:type="spellEnd"/>
       <w:r>
         <w:t>.</w:t>
       </w:r>
     </w:p>
+    <w:p/>
+    <w:p/>
+    <w:p/>
+    <w:p/>
+    <w:p/>
+    <w:p/>
+    <w:p/>
+    <w:p>
+      <w:bookmarkStart w:id="0" w:name="_GoBack"/>
+      <w:bookmarkEnd w:id="0"/>
+    </w:p>
+    <w:p>
+      <w:pPr>
+        <w:rPr>
+          <w:lang w:val="es-MX"/>
+        </w:rPr>
+      </w:pPr>
+      <w:r>
+        <w:rPr>
+          <w:lang w:val="es-MX"/>
+        </w:rPr>
+        <w:lastRenderedPageBreak/>
+        <w:t xml:space="preserve">En </w:t>
+      </w:r>
+      <w:r>
+        <w:rPr>
+          <w:color w:val="7030A0"/>
+          <w:lang w:val="es-MX"/>
+        </w:rPr>
+        <w:t xml:space="preserve">validadorPasswords </w:t>
+      </w:r>
+      <w:r>
+        <w:rPr>
+          <w:lang w:val="es-MX"/>
+        </w:rPr>
+        <w:t xml:space="preserve">utilizamos el patrón Singleton, ya que, al no tener un estado mutable y solo realizar operaciones de chequeo, no trae mayores complicaciones y ahorra tiempo computacional, al evitar tener que releer el archivo de contraseñas cada vez que se genera una nueva instancia. </w:t>
+      </w:r>
+    </w:p>
+    <w:p>
+      <w:pPr>
+        <w:rPr>
+          <w:lang w:val="es-MX"/>
+        </w:rPr>
+      </w:pPr>
+      <w:r>
+        <w:rPr>
+          <w:lang w:val="es-MX"/>
+        </w:rPr>
+        <w:t xml:space="preserve">Sin embargo, no habría problema en generar una nueva instancia de </w:t>
+      </w:r>
+      <w:r>
+        <w:rPr>
+          <w:color w:val="7030A0"/>
+          <w:lang w:val="es-MX"/>
+        </w:rPr>
+        <w:t xml:space="preserve">validadorPasswords </w:t>
+      </w:r>
+      <w:r>
+        <w:rPr>
+          <w:lang w:val="es-MX"/>
+        </w:rPr>
+        <w:t xml:space="preserve">cada vez que se desee crear una nueva contraseña. </w:t>
+      </w:r>
+    </w:p>
+    <w:p>
+      <w:pPr>
+        <w:rPr>
+          <w:lang w:val="es-MX"/>
+        </w:rPr>
+      </w:pPr>
+      <w:r>
+        <w:rPr>
+          <w:lang w:val="es-MX"/>
+        </w:rPr>
+        <w:t xml:space="preserve">En </w:t>
+      </w:r>
+      <w:proofErr w:type="spellStart"/>
+      <w:r>
+        <w:rPr>
+          <w:color w:val="7030A0"/>
+          <w:lang w:val="es-MX"/>
+        </w:rPr>
+        <w:t>builderOperacionDeEgreso</w:t>
+      </w:r>
+      <w:proofErr w:type="spellEnd"/>
+      <w:r>
+        <w:rPr>
+          <w:color w:val="7030A0"/>
+          <w:lang w:val="es-MX"/>
+        </w:rPr>
+        <w:t xml:space="preserve"> </w:t>
+      </w:r>
+      <w:r>
+        <w:rPr>
+          <w:lang w:val="es-MX"/>
+        </w:rPr>
+        <w:t xml:space="preserve">y </w:t>
+      </w:r>
+      <w:proofErr w:type="spellStart"/>
+      <w:r>
+        <w:rPr>
+          <w:color w:val="7030A0"/>
+          <w:lang w:val="es-MX"/>
+        </w:rPr>
+        <w:t>builderUsuario</w:t>
+      </w:r>
+      <w:proofErr w:type="spellEnd"/>
+      <w:r>
+        <w:rPr>
+          <w:color w:val="7030A0"/>
+          <w:lang w:val="es-MX"/>
+        </w:rPr>
+        <w:t xml:space="preserve"> </w:t>
+      </w:r>
+      <w:r>
+        <w:rPr>
+          <w:lang w:val="es-MX"/>
+        </w:rPr>
+        <w:t xml:space="preserve">utilizamos el patrón </w:t>
+      </w:r>
+      <w:proofErr w:type="spellStart"/>
+      <w:r>
+        <w:rPr>
+          <w:lang w:val="es-MX"/>
+        </w:rPr>
+        <w:t>builder</w:t>
+      </w:r>
+      <w:proofErr w:type="spellEnd"/>
+      <w:r>
+        <w:rPr>
+          <w:lang w:val="es-MX"/>
+        </w:rPr>
+        <w:t xml:space="preserve">, ya que vamos a tener diferentes representaciones del objeto a construir y dicho patrón nos permite tener </w:t>
+      </w:r>
+      <w:r>
+        <w:rPr>
+          <w:lang w:val="es-MX"/>
+        </w:rPr>
+        <w:t>un mayor control sobre el proceso de construcción</w:t>
+      </w:r>
+      <w:r>
+        <w:rPr>
+          <w:lang w:val="es-MX"/>
+        </w:rPr>
+        <w:t xml:space="preserve">. </w:t>
+      </w:r>
+    </w:p>
+    <w:p>
+      <w:pPr>
+        <w:rPr>
+          <w:lang w:val="es-MX"/>
+        </w:rPr>
+      </w:pPr>
+      <w:r>
+        <w:rPr>
+          <w:lang w:val="es-MX"/>
+        </w:rPr>
+        <w:t xml:space="preserve">De todas formas, no es algo imprescindible en este momento, por lo que podríamos optar por usar otras formas de construir estos objetos. </w:t>
+      </w:r>
+    </w:p>
+    <w:p/>
     <w:sectPr>
       <w:pgSz w:w="11906" w:h="16838"/>
       <w:pgMar w:top="426" w:right="566" w:bottom="426" w:left="709" w:header="708" w:footer="708" w:gutter="0"/>
@@ -1159,6 +1488,7 @@
   <w:style w:type="character" w:default="1" w:styleId="Fuentedeprrafopredeter">
     <w:name w:val="Default Paragraph Font"/>
     <w:uiPriority w:val="1"/>
+    <w:semiHidden/>
     <w:unhideWhenUsed/>
   </w:style>
   <w:style w:type="table" w:default="1" w:styleId="Tablanormal">

</xml_diff>